<commit_message>
PARA PRUEBA EN SERVER
</commit_message>
<xml_diff>
--- a/server/src/docs/bajas/BAJA_JIPA710413MOCMZL04.docx
+++ b/server/src/docs/bajas/BAJA_JIPA710413MOCMZL04.docx
@@ -1725,8 +1725,6 @@
               </w:rPr>
               <w:t xml:space="preserve">TECNICO ESPECIALIZADO 13A</w:t>
             </w:r>
-            <w:bookmarkStart w:id="0" w:name="_GoBack"/>
-            <w:bookmarkEnd w:id="0"/>
           </w:p>
         </w:tc>
       </w:tr>
@@ -2663,6 +2661,40 @@
           </w:tcPr>
           <w:p>
             <w:pPr>
+              <w:pStyle w:val="Ttulo3"/>
+              <w:rPr>
+                <w:rFonts w:ascii="Arial" w:hAnsi="Arial" w:cs="Arial"/>
+                <w:sz w:val="18"/>
+                <w:szCs w:val="18"/>
+              </w:rPr>
+            </w:pPr>
+            <w:r>
+              <w:rPr>
+                <w:rFonts w:ascii="Arial" w:hAnsi="Arial" w:cs="Arial"/>
+                <w:sz w:val="18"/>
+                <w:szCs w:val="18"/>
+              </w:rPr>
+              <w:t/>
+            </w:r>
+            <w:r>
+              <w:rPr>
+                <w:rFonts w:ascii="Arial" w:hAnsi="Arial" w:cs="Arial"/>
+                <w:sz w:val="18"/>
+                <w:szCs w:val="18"/>
+              </w:rPr>
+              <w:t/>
+            </w:r>
+            <w:r>
+              <w:rPr>
+                <w:rFonts w:ascii="Arial" w:hAnsi="Arial" w:cs="Arial"/>
+                <w:sz w:val="18"/>
+                <w:szCs w:val="18"/>
+              </w:rPr>
+              <w:t/>
+            </w:r>
+          </w:p>
+          <w:p>
+            <w:pPr>
               <w:jc w:val="center"/>
               <w:rPr>
                 <w:rFonts w:ascii="Arial" w:hAnsi="Arial" w:cs="Arial"/>
@@ -2671,15 +2703,8 @@
                 <w:szCs w:val="18"/>
               </w:rPr>
             </w:pPr>
-            <w:r>
-              <w:rPr>
-                <w:rFonts w:ascii="Arial" w:hAnsi="Arial" w:cs="Arial"/>
-                <w:b/>
-                <w:sz w:val="18"/>
-                <w:szCs w:val="18"/>
-              </w:rPr>
-              <w:t/>
-            </w:r>
+            <w:bookmarkStart w:id="0" w:name="_GoBack"/>
+            <w:bookmarkEnd w:id="0"/>
           </w:p>
         </w:tc>
         <w:tc>
@@ -2691,34 +2716,10 @@
             </w:tcBorders>
           </w:tcPr>
           <w:p>
-            <w:pPr>
-              <w:pStyle w:val="Ttulo3"/>
-              <w:rPr>
-                <w:rFonts w:ascii="Arial" w:hAnsi="Arial" w:cs="Arial"/>
-                <w:bCs/>
-                <w:sz w:val="18"/>
-                <w:szCs w:val="18"/>
-              </w:rPr>
-            </w:pPr>
-            <w:r>
-              <w:rPr>
-                <w:rFonts w:ascii="Arial" w:hAnsi="Arial" w:cs="Arial"/>
-                <w:sz w:val="18"/>
-                <w:szCs w:val="18"/>
-              </w:rPr>
-              <w:t/>
-            </w:r>
-            <w:r>
-              <w:rPr>
-                <w:rFonts w:ascii="Arial" w:hAnsi="Arial" w:cs="Arial"/>
-                <w:sz w:val="18"/>
-                <w:szCs w:val="18"/>
-              </w:rPr>
-              <w:t/>
-            </w:r>
-            <w:r>
-              <w:rPr>
-                <w:rFonts w:ascii="Arial" w:hAnsi="Arial" w:cs="Arial"/>
+            <w:r>
+              <w:rPr>
+                <w:rFonts w:ascii="Arial" w:hAnsi="Arial" w:cs="Arial"/>
+                <w:b/>
                 <w:sz w:val="18"/>
                 <w:szCs w:val="18"/>
               </w:rPr>
@@ -6667,7 +6668,7 @@
 </file>
 
 <file path=customXml/itemProps1.xml><?xml version="1.0" encoding="utf-8"?>
-<ds:datastoreItem xmlns:ds="http://schemas.openxmlformats.org/officeDocument/2006/customXml" ds:itemID="{C5032981-9947-4418-B082-C6994A4CE352}">
+<ds:datastoreItem xmlns:ds="http://schemas.openxmlformats.org/officeDocument/2006/customXml" ds:itemID="{7722718D-3E9C-4051-956A-F739A676B248}">
   <ds:schemaRefs>
     <ds:schemaRef ds:uri="http://schemas.openxmlformats.org/officeDocument/2006/bibliography"/>
   </ds:schemaRefs>

</xml_diff>